<commit_message>
files translated to english - added readme
</commit_message>
<xml_diff>
--- a/document_storage/documents/subpasta/Nasdaq.docx
+++ b/document_storage/documents/subpasta/Nasdaq.docx
@@ -1,165 +1,613 @@
 
 <file path=word/document.xml><?xml version="1.0" encoding="utf-8"?>
-<w:document xmlns:wpc="http://schemas.microsoft.com/office/word/2010/wordprocessingCanvas" xmlns:cx="http://schemas.microsoft.com/office/drawing/2014/chartex" xmlns:cx1="http://schemas.microsoft.com/office/drawing/2015/9/8/chartex" xmlns:cx2="http://schemas.microsoft.com/office/drawing/2015/10/21/chartex" xmlns:cx3="http://schemas.microsoft.com/office/drawing/2016/5/9/chartex" xmlns:cx4="http://schemas.microsoft.com/office/drawing/2016/5/10/chartex" xmlns:cx5="http://schemas.microsoft.com/office/drawing/2016/5/11/chartex" xmlns:cx6="http://schemas.microsoft.com/office/drawing/2016/5/12/chartex" xmlns:cx7="http://schemas.microsoft.com/office/drawing/2016/5/13/chartex" xmlns:cx8="http://schemas.microsoft.com/office/drawing/2016/5/14/chartex" xmlns:mc="http://schemas.openxmlformats.org/markup-compatibility/2006" xmlns:aink="http://schemas.microsoft.com/office/drawing/2016/ink" xmlns:am3d="http://schemas.microsoft.com/office/drawing/2017/model3d" xmlns:o="urn:schemas-microsoft-com:office:office" xmlns:oel="http://schemas.microsoft.com/office/2019/extlst" xmlns:r="http://schemas.openxmlformats.org/officeDocument/2006/relationships" xmlns:m="http://schemas.openxmlformats.org/officeDocument/2006/math" xmlns:v="urn:schemas-microsoft-com:vml" xmlns:wp14="http://schemas.microsoft.com/office/word/2010/wordprocessingDrawing" xmlns:wp="http://schemas.openxmlformats.org/drawingml/2006/wordprocessingDrawing" xmlns:w10="urn:schemas-microsoft-com:office:word" xmlns:w="http://schemas.openxmlformats.org/wordprocessingml/2006/main" xmlns:w14="http://schemas.microsoft.com/office/word/2010/wordml" xmlns:w15="http://schemas.microsoft.com/office/word/2012/wordml" xmlns:w16cex="http://schemas.microsoft.com/office/word/2018/wordml/cex" xmlns:w16cid="http://schemas.microsoft.com/office/word/2016/wordml/cid" xmlns:w16="http://schemas.microsoft.com/office/word/2018/wordml" xmlns:w16du="http://schemas.microsoft.com/office/word/2023/wordml/word16du" xmlns:w16sdtdh="http://schemas.microsoft.com/office/word/2020/wordml/sdtdatahash" xmlns:w16se="http://schemas.microsoft.com/office/word/2015/wordml/symex" xmlns:wpg="http://schemas.microsoft.com/office/word/2010/wordprocessingGroup" xmlns:wpi="http://schemas.microsoft.com/office/word/2010/wordprocessingInk" xmlns:wne="http://schemas.microsoft.com/office/word/2006/wordml" xmlns:wps="http://schemas.microsoft.com/office/word/2010/wordprocessingShape" mc:Ignorable="w14 w15 w16se w16cid w16 w16cex w16sdtdh w16du wp14">
+<w:document xmlns:wpc="http://schemas.microsoft.com/office/word/2010/wordprocessingCanvas" xmlns:cx="http://schemas.microsoft.com/office/drawing/2014/chartex" xmlns:cx1="http://schemas.microsoft.com/office/drawing/2015/9/8/chartex" xmlns:cx2="http://schemas.microsoft.com/office/drawing/2015/10/21/chartex" xmlns:cx3="http://schemas.microsoft.com/office/drawing/2016/5/9/chartex" xmlns:cx4="http://schemas.microsoft.com/office/drawing/2016/5/10/chartex" xmlns:cx5="http://schemas.microsoft.com/office/drawing/2016/5/11/chartex" xmlns:cx6="http://schemas.microsoft.com/office/drawing/2016/5/12/chartex" xmlns:cx7="http://schemas.microsoft.com/office/drawing/2016/5/13/chartex" xmlns:cx8="http://schemas.microsoft.com/office/drawing/2016/5/14/chartex" xmlns:mc="http://schemas.openxmlformats.org/markup-compatibility/2006" xmlns:aink="http://schemas.microsoft.com/office/drawing/2016/ink" xmlns:am3d="http://schemas.microsoft.com/office/drawing/2017/model3d" xmlns:o="urn:schemas-microsoft-com:office:office" xmlns:oel="http://schemas.microsoft.com/office/2019/extlst" xmlns:r="http://schemas.openxmlformats.org/officeDocument/2006/relationships" xmlns:m="http://schemas.openxmlformats.org/officeDocument/2006/math" xmlns:v="urn:schemas-microsoft-com:vml" xmlns:wp14="http://schemas.microsoft.com/office/word/2010/wordprocessingDrawing" xmlns:wp="http://schemas.openxmlformats.org/drawingml/2006/wordprocessingDrawing" xmlns:w10="urn:schemas-microsoft-com:office:word" xmlns:w="http://schemas.openxmlformats.org/wordprocessingml/2006/main" xmlns:w14="http://schemas.microsoft.com/office/word/2010/wordml" xmlns:w15="http://schemas.microsoft.com/office/word/2012/wordml" xmlns:w16cex="http://schemas.microsoft.com/office/word/2018/wordml/cex" xmlns:w16cid="http://schemas.microsoft.com/office/word/2016/wordml/cid" xmlns:w16="http://schemas.microsoft.com/office/word/2018/wordml" xmlns:w16du="http://schemas.microsoft.com/office/word/2023/wordml/word16du" xmlns:w16sdtdh="http://schemas.microsoft.com/office/word/2020/wordml/sdtdatahash" xmlns:w16sdtfl="http://schemas.microsoft.com/office/word/2024/wordml/sdtformatlock" xmlns:w16se="http://schemas.microsoft.com/office/word/2015/wordml/symex" xmlns:wpg="http://schemas.microsoft.com/office/word/2010/wordprocessingGroup" xmlns:wpi="http://schemas.microsoft.com/office/word/2010/wordprocessingInk" xmlns:wne="http://schemas.microsoft.com/office/word/2006/wordml" xmlns:wps="http://schemas.microsoft.com/office/word/2010/wordprocessingShape" mc:Ignorable="w14 w15 w16se w16cid w16 w16cex w16sdtdh w16sdtfl w16du wp14">
   <w:body>
     <w:p>
-      <w:r>
-        <w:t>A Nasdaq é uma das maiores bolsas de valores do mundo, conhecida por sua ênfase em empresas de tecnologia. Aqui está uma explicação detalhada sobre a Nasdaq e como investir nela:</w:t>
-      </w:r>
-    </w:p>
-    <w:p/>
-    <w:p>
-      <w:r>
-        <w:t>O que é a Nasdaq?</w:t>
+      <w:pPr>
+        <w:rPr>
+          <w:lang w:val="en-US"/>
+        </w:rPr>
+      </w:pPr>
+      <w:r>
+        <w:rPr>
+          <w:b/>
+          <w:bCs/>
+          <w:lang w:val="en-US"/>
+        </w:rPr>
+        <w:t>Nasdaq is one of the largest stock exchanges in the world, known for its focus on technology companies. Here's a detailed explanation of Nasdaq and how to invest in it:</w:t>
       </w:r>
     </w:p>
     <w:p>
-      <w:r>
-        <w:t>A Nasdaq (National Association of Securities Dealers Automated Quotations) é uma bolsa de valores eletrônica com sede em Nova York, fundada em 1971. É a segunda maior bolsa de valores do mundo em termos de capitalização de mercado, atrás apenas da Bolsa de Valores de Nova York (NYSE). A Nasdaq é conhecida por listar muitas das maiores e mais inovadoras empresas de tecnologia, como Apple, Microsoft, Amazon, Google (Alphabet), e Facebook (Meta).</w:t>
-      </w:r>
-    </w:p>
-    <w:p/>
-    <w:p>
-      <w:r>
-        <w:t>Características da Nasdaq</w:t>
+      <w:pPr>
+        <w:rPr>
+          <w:b/>
+          <w:bCs/>
+          <w:lang w:val="en-US"/>
+        </w:rPr>
+      </w:pPr>
+      <w:r>
+        <w:rPr>
+          <w:b/>
+          <w:bCs/>
+          <w:lang w:val="en-US"/>
+        </w:rPr>
+        <w:t>What is Nasdaq?</w:t>
       </w:r>
     </w:p>
     <w:p>
-      <w:r>
-        <w:t>Eletrônica: A Nasdaq foi a primeira bolsa de valores eletrônica do mundo, operando inteiramente por meio de uma rede de computadores, sem um pregão físico.</w:t>
+      <w:pPr>
+        <w:rPr>
+          <w:lang w:val="en-US"/>
+        </w:rPr>
+      </w:pPr>
+      <w:r>
+        <w:rPr>
+          <w:lang w:val="en-US"/>
+        </w:rPr>
+        <w:t>Nasdaq (National Association of Securities Dealers Automated Quotations) is an electronic stock exchange based in New York, founded in 1971. It is the second-largest stock exchange in the world by market capitalization, behind only the New York Stock Exchange (NYSE). Nasdaq is known for listing many of the largest and most innovative technology companies, such as Apple, Microsoft, Amazon, Google (Alphabet), and Facebook (Meta).</w:t>
       </w:r>
     </w:p>
     <w:p>
-      <w:r>
-        <w:t>Tecnologia e Inovação: É particularmente conhecida por abrigar empresas do setor de tecnologia, biotecnologia, e startups inovadoras.</w:t>
+      <w:pPr>
+        <w:rPr>
+          <w:b/>
+          <w:bCs/>
+          <w:lang w:val="en-US"/>
+        </w:rPr>
+      </w:pPr>
+      <w:r>
+        <w:rPr>
+          <w:b/>
+          <w:bCs/>
+          <w:lang w:val="en-US"/>
+        </w:rPr>
+        <w:t>Characteristics of Nasdaq</w:t>
       </w:r>
     </w:p>
     <w:p>
-      <w:r>
-        <w:t>Índices: Os principais índices da Nasdaq são o Nasdaq Composite e o Nasdaq-100. O Nasdaq Composite inclui todas as ações listadas na Nasdaq, enquanto o Nasdaq-100 inclui as 100 maiores empresas não financeiras listadas na bolsa.</w:t>
+      <w:pPr>
+        <w:numPr>
+          <w:ilvl w:val="0"/>
+          <w:numId w:val="1"/>
+        </w:numPr>
+        <w:rPr>
+          <w:lang w:val="en-US"/>
+        </w:rPr>
+      </w:pPr>
+      <w:r>
+        <w:rPr>
+          <w:b/>
+          <w:bCs/>
+          <w:lang w:val="en-US"/>
+        </w:rPr>
+        <w:t>Electronic</w:t>
+      </w:r>
+      <w:r>
+        <w:rPr>
+          <w:lang w:val="en-US"/>
+        </w:rPr>
+        <w:t>: Nasdaq was the world’s first electronic stock exchange, operating entirely through a network of computers without a physical trading floor.</w:t>
       </w:r>
     </w:p>
     <w:p>
-      <w:r>
-        <w:t>Como investir na Nasdaq?</w:t>
+      <w:pPr>
+        <w:numPr>
+          <w:ilvl w:val="0"/>
+          <w:numId w:val="1"/>
+        </w:numPr>
+        <w:rPr>
+          <w:lang w:val="en-US"/>
+        </w:rPr>
+      </w:pPr>
+      <w:r>
+        <w:rPr>
+          <w:b/>
+          <w:bCs/>
+          <w:lang w:val="en-US"/>
+        </w:rPr>
+        <w:t>Technology and Innovation</w:t>
+      </w:r>
+      <w:r>
+        <w:rPr>
+          <w:lang w:val="en-US"/>
+        </w:rPr>
+        <w:t>: It is particularly known for hosting companies in the technology, biotechnology, and innovative startup sectors.</w:t>
       </w:r>
     </w:p>
     <w:p>
-      <w:r>
-        <w:t>Investir na Nasdaq pode ser feito de várias maneiras:</w:t>
-      </w:r>
-    </w:p>
-    <w:p/>
-    <w:p>
-      <w:r>
-        <w:t>Compra Direta de Ações:</w:t>
-      </w:r>
-    </w:p>
-    <w:p/>
-    <w:p>
-      <w:r>
-        <w:t>Escolha uma Corretora: Primeiro, você precisa de uma conta em uma corretora que tenha acesso aos mercados americanos. Existem várias corretoras online que oferecem esse serviço, como TD Ameritrade, Charles Schwab, e corretoras internacionais que permitem acesso à Nasdaq.</w:t>
+      <w:pPr>
+        <w:numPr>
+          <w:ilvl w:val="0"/>
+          <w:numId w:val="1"/>
+        </w:numPr>
+        <w:rPr>
+          <w:lang w:val="en-US"/>
+        </w:rPr>
+      </w:pPr>
+      <w:r>
+        <w:rPr>
+          <w:b/>
+          <w:bCs/>
+          <w:lang w:val="en-US"/>
+        </w:rPr>
+        <w:t>Indexes</w:t>
+      </w:r>
+      <w:r>
+        <w:rPr>
+          <w:lang w:val="en-US"/>
+        </w:rPr>
+        <w:t xml:space="preserve">: The main Nasdaq indexes are the </w:t>
+      </w:r>
+      <w:r>
+        <w:rPr>
+          <w:b/>
+          <w:bCs/>
+          <w:lang w:val="en-US"/>
+        </w:rPr>
+        <w:t>Nasdaq Composite</w:t>
+      </w:r>
+      <w:r>
+        <w:rPr>
+          <w:lang w:val="en-US"/>
+        </w:rPr>
+        <w:t xml:space="preserve"> and the </w:t>
+      </w:r>
+      <w:r>
+        <w:rPr>
+          <w:b/>
+          <w:bCs/>
+          <w:lang w:val="en-US"/>
+        </w:rPr>
+        <w:t>Nasdaq-100</w:t>
+      </w:r>
+      <w:r>
+        <w:rPr>
+          <w:lang w:val="en-US"/>
+        </w:rPr>
+        <w:t>. The Nasdaq Composite includes all stocks listed on Nasdaq, while the Nasdaq-100 includes the 100 largest non-financial companies listed on the exchange.</w:t>
       </w:r>
     </w:p>
     <w:p>
-      <w:r>
-        <w:t>Selecione as Ações: Decida em quais ações deseja investir. Pesquise empresas, estude seus desempenhos e perspectivas futuras.</w:t>
+      <w:pPr>
+        <w:rPr>
+          <w:b/>
+          <w:bCs/>
+          <w:lang w:val="en-US"/>
+        </w:rPr>
+      </w:pPr>
+      <w:r>
+        <w:rPr>
+          <w:b/>
+          <w:bCs/>
+          <w:lang w:val="en-US"/>
+        </w:rPr>
+        <w:t>How to invest in Nasdaq?</w:t>
       </w:r>
     </w:p>
     <w:p>
-      <w:r>
-        <w:t xml:space="preserve">Execute a Ordem de Compra: Use a plataforma da corretora para colocar uma ordem de compra. Você pode escolher entre ordens de mercado, que compram ao preço atual, ou ordens limitadas, que compram </w:t>
-      </w:r>
-      <w:proofErr w:type="gramStart"/>
-      <w:r>
-        <w:t>a</w:t>
-      </w:r>
-      <w:proofErr w:type="gramEnd"/>
-      <w:r>
-        <w:t xml:space="preserve"> um preço específico.</w:t>
+      <w:pPr>
+        <w:rPr>
+          <w:lang w:val="en-US"/>
+        </w:rPr>
+      </w:pPr>
+      <w:r>
+        <w:rPr>
+          <w:lang w:val="en-US"/>
+        </w:rPr>
+        <w:t>There are several ways to invest in Nasdaq:</w:t>
       </w:r>
     </w:p>
     <w:p>
-      <w:r>
-        <w:t>Fundos de Índice (ETFs):</w:t>
-      </w:r>
-    </w:p>
-    <w:p/>
-    <w:p>
-      <w:r>
-        <w:t>ETFs da Nasdaq: Existem ETFs que rastreiam o desempenho dos índices da Nasdaq, como o Invesco QQQ, que rastreia o Nasdaq-100.</w:t>
+      <w:pPr>
+        <w:rPr>
+          <w:b/>
+          <w:bCs/>
+          <w:lang w:val="en-US"/>
+        </w:rPr>
+      </w:pPr>
+      <w:r>
+        <w:rPr>
+          <w:b/>
+          <w:bCs/>
+          <w:lang w:val="en-US"/>
+        </w:rPr>
+        <w:t>Direct Stock Purchase:</w:t>
       </w:r>
     </w:p>
     <w:p>
-      <w:r>
-        <w:t>Diversificação: Investir em ETFs oferece diversificação, pois você investe em um conjunto de ações em vez de uma única empresa.</w:t>
+      <w:pPr>
+        <w:numPr>
+          <w:ilvl w:val="0"/>
+          <w:numId w:val="2"/>
+        </w:numPr>
+        <w:rPr>
+          <w:lang w:val="en-US"/>
+        </w:rPr>
+      </w:pPr>
+      <w:r>
+        <w:rPr>
+          <w:b/>
+          <w:bCs/>
+          <w:lang w:val="en-US"/>
+        </w:rPr>
+        <w:t>Choose a Broker</w:t>
+      </w:r>
+      <w:r>
+        <w:rPr>
+          <w:lang w:val="en-US"/>
+        </w:rPr>
+        <w:t>: First, you need an account with a broker that provides access to U.S. markets. There are several online brokers offering this service, such as TD Ameritrade, Charles Schwab, and international brokers that offer access to Nasdaq.</w:t>
       </w:r>
     </w:p>
     <w:p>
-      <w:r>
-        <w:t>Acessibilidade: ETFs são negociados como ações, o que os torna acessíveis e fáceis de comprar e vender.</w:t>
+      <w:pPr>
+        <w:numPr>
+          <w:ilvl w:val="0"/>
+          <w:numId w:val="2"/>
+        </w:numPr>
+        <w:rPr>
+          <w:lang w:val="en-US"/>
+        </w:rPr>
+      </w:pPr>
+      <w:r>
+        <w:rPr>
+          <w:b/>
+          <w:bCs/>
+          <w:lang w:val="en-US"/>
+        </w:rPr>
+        <w:t>Select Stocks</w:t>
+      </w:r>
+      <w:r>
+        <w:rPr>
+          <w:lang w:val="en-US"/>
+        </w:rPr>
+        <w:t>: Decide which stocks you want to invest in. Research companies, study their performance and future prospects.</w:t>
       </w:r>
     </w:p>
     <w:p>
-      <w:r>
-        <w:t>Fundos Mútuos:</w:t>
-      </w:r>
-    </w:p>
-    <w:p/>
-    <w:p>
-      <w:r>
-        <w:lastRenderedPageBreak/>
-        <w:t>Fundos de Investimento: Muitos fundos mútuos incluem ações listadas na Nasdaq em suas carteiras. Esses fundos são geridos por profissionais e podem oferecer uma abordagem mais diversificada e gerida profissionalmente.</w:t>
+      <w:pPr>
+        <w:numPr>
+          <w:ilvl w:val="0"/>
+          <w:numId w:val="2"/>
+        </w:numPr>
+        <w:rPr>
+          <w:lang w:val="en-US"/>
+        </w:rPr>
+      </w:pPr>
+      <w:r>
+        <w:rPr>
+          <w:b/>
+          <w:bCs/>
+          <w:lang w:val="en-US"/>
+        </w:rPr>
+        <w:t>Place a Buy Order</w:t>
+      </w:r>
+      <w:r>
+        <w:rPr>
+          <w:lang w:val="en-US"/>
+        </w:rPr>
+        <w:t>: Use the broker’s platform to place a buy order. You can choose between market orders (buy at the current price) or limit orders (buy at a specific price).</w:t>
       </w:r>
     </w:p>
     <w:p>
-      <w:r>
-        <w:t>Investimento Internacional:</w:t>
-      </w:r>
-    </w:p>
-    <w:p/>
-    <w:p>
-      <w:r>
-        <w:t>Investidores Fora dos EUA: Se você está fora dos EUA, pode investir na Nasdaq através de corretoras internacionais que oferecem acesso aos mercados americanos. Verifique as opções disponíveis no seu país.</w:t>
+      <w:pPr>
+        <w:rPr>
+          <w:b/>
+          <w:bCs/>
+          <w:lang w:val="en-US"/>
+        </w:rPr>
+      </w:pPr>
+      <w:r>
+        <w:rPr>
+          <w:b/>
+          <w:bCs/>
+          <w:lang w:val="en-US"/>
+        </w:rPr>
+        <w:t>Index Funds (ETFs):</w:t>
       </w:r>
     </w:p>
     <w:p>
-      <w:r>
-        <w:t>Considerações Importantes</w:t>
+      <w:pPr>
+        <w:numPr>
+          <w:ilvl w:val="0"/>
+          <w:numId w:val="3"/>
+        </w:numPr>
+        <w:rPr>
+          <w:lang w:val="en-US"/>
+        </w:rPr>
+      </w:pPr>
+      <w:r>
+        <w:rPr>
+          <w:b/>
+          <w:bCs/>
+          <w:lang w:val="en-US"/>
+        </w:rPr>
+        <w:t>Nasdaq ETFs</w:t>
+      </w:r>
+      <w:r>
+        <w:rPr>
+          <w:lang w:val="en-US"/>
+        </w:rPr>
+        <w:t xml:space="preserve">: There are ETFs that track the performance of Nasdaq indexes, such as </w:t>
+      </w:r>
+      <w:r>
+        <w:rPr>
+          <w:b/>
+          <w:bCs/>
+          <w:lang w:val="en-US"/>
+        </w:rPr>
+        <w:t>Invesco QQQ</w:t>
+      </w:r>
+      <w:r>
+        <w:rPr>
+          <w:lang w:val="en-US"/>
+        </w:rPr>
+        <w:t>, which tracks the Nasdaq-100.</w:t>
       </w:r>
     </w:p>
     <w:p>
-      <w:r>
-        <w:t>Pesquise e Planeje: Antes de investir, faça uma pesquisa detalhada e elabore um plano de investimento que atenda aos seus objetivos financeiros.</w:t>
+      <w:pPr>
+        <w:numPr>
+          <w:ilvl w:val="0"/>
+          <w:numId w:val="3"/>
+        </w:numPr>
+        <w:rPr>
+          <w:lang w:val="en-US"/>
+        </w:rPr>
+      </w:pPr>
+      <w:r>
+        <w:rPr>
+          <w:b/>
+          <w:bCs/>
+          <w:lang w:val="en-US"/>
+        </w:rPr>
+        <w:t>Diversification</w:t>
+      </w:r>
+      <w:r>
+        <w:rPr>
+          <w:lang w:val="en-US"/>
+        </w:rPr>
+        <w:t>: Investing in ETFs provides diversification, as you’re investing in a group of stocks rather than a single company.</w:t>
       </w:r>
     </w:p>
     <w:p>
-      <w:r>
-        <w:t>Riscos: Esteja ciente dos riscos associados ao investimento em ações, especialmente no setor de tecnologia, que pode ser volátil.</w:t>
+      <w:pPr>
+        <w:numPr>
+          <w:ilvl w:val="0"/>
+          <w:numId w:val="3"/>
+        </w:numPr>
+        <w:rPr>
+          <w:lang w:val="en-US"/>
+        </w:rPr>
+      </w:pPr>
+      <w:r>
+        <w:rPr>
+          <w:b/>
+          <w:bCs/>
+          <w:lang w:val="en-US"/>
+        </w:rPr>
+        <w:t>Accessibility</w:t>
+      </w:r>
+      <w:r>
+        <w:rPr>
+          <w:lang w:val="en-US"/>
+        </w:rPr>
+        <w:t>: ETFs are traded like stocks, making them accessible and easy to buy and sell.</w:t>
       </w:r>
     </w:p>
     <w:p>
-      <w:r>
-        <w:t>Taxas e Impostos: Considere as taxas de corretagem e os impostos sobre investimentos internacionais, que podem variar dependendo do seu país de residência.</w:t>
+      <w:pPr>
+        <w:rPr>
+          <w:b/>
+          <w:bCs/>
+          <w:lang w:val="en-US"/>
+        </w:rPr>
+      </w:pPr>
+      <w:r>
+        <w:rPr>
+          <w:b/>
+          <w:bCs/>
+          <w:lang w:val="en-US"/>
+        </w:rPr>
+        <w:t>Mutual Funds:</w:t>
       </w:r>
     </w:p>
     <w:p>
-      <w:r>
-        <w:t>Conclusão</w:t>
+      <w:pPr>
+        <w:numPr>
+          <w:ilvl w:val="0"/>
+          <w:numId w:val="4"/>
+        </w:numPr>
+        <w:rPr>
+          <w:lang w:val="en-US"/>
+        </w:rPr>
+      </w:pPr>
+      <w:r>
+        <w:rPr>
+          <w:b/>
+          <w:bCs/>
+          <w:lang w:val="en-US"/>
+        </w:rPr>
+        <w:t>Investment Funds</w:t>
+      </w:r>
+      <w:r>
+        <w:rPr>
+          <w:lang w:val="en-US"/>
+        </w:rPr>
+        <w:t>: Many mutual funds include Nasdaq-listed stocks in their portfolios. These funds are professionally managed and can offer a more diversified and professionally managed approach.</w:t>
       </w:r>
     </w:p>
     <w:p>
-      <w:r>
-        <w:t xml:space="preserve">Investir na Nasdaq oferece uma oportunidade de participar no crescimento de algumas das empresas mais inovadoras do mundo. Com </w:t>
-      </w:r>
-      <w:proofErr w:type="gramStart"/>
-      <w:r>
-        <w:t>a</w:t>
-      </w:r>
-      <w:proofErr w:type="gramEnd"/>
-      <w:r>
-        <w:t xml:space="preserve"> abordagem correta, diversificação e uma compreensão clara dos riscos e recompensas, você pode usar o mercado de ações da Nasdaq para alcançar seus objetivos financeiros de longo prazo.</w:t>
-      </w:r>
+      <w:pPr>
+        <w:rPr>
+          <w:b/>
+          <w:bCs/>
+          <w:lang w:val="en-US"/>
+        </w:rPr>
+      </w:pPr>
+      <w:r>
+        <w:rPr>
+          <w:b/>
+          <w:bCs/>
+          <w:lang w:val="en-US"/>
+        </w:rPr>
+        <w:t>International Investment:</w:t>
+      </w:r>
+    </w:p>
+    <w:p>
+      <w:pPr>
+        <w:numPr>
+          <w:ilvl w:val="0"/>
+          <w:numId w:val="5"/>
+        </w:numPr>
+        <w:rPr>
+          <w:lang w:val="en-US"/>
+        </w:rPr>
+      </w:pPr>
+      <w:r>
+        <w:rPr>
+          <w:b/>
+          <w:bCs/>
+          <w:lang w:val="en-US"/>
+        </w:rPr>
+        <w:lastRenderedPageBreak/>
+        <w:t>Investors Outside the U.S.</w:t>
+      </w:r>
+      <w:r>
+        <w:rPr>
+          <w:lang w:val="en-US"/>
+        </w:rPr>
+        <w:t>: If you are outside the U.S., you can invest in Nasdaq through international brokers that offer access to U.S. markets. Check what options are available in your country.</w:t>
+      </w:r>
+    </w:p>
+    <w:p>
+      <w:pPr>
+        <w:rPr>
+          <w:b/>
+          <w:bCs/>
+          <w:lang w:val="en-US"/>
+        </w:rPr>
+      </w:pPr>
+      <w:r>
+        <w:rPr>
+          <w:b/>
+          <w:bCs/>
+          <w:lang w:val="en-US"/>
+        </w:rPr>
+        <w:t>Important Considerations</w:t>
+      </w:r>
+    </w:p>
+    <w:p>
+      <w:pPr>
+        <w:numPr>
+          <w:ilvl w:val="0"/>
+          <w:numId w:val="6"/>
+        </w:numPr>
+        <w:rPr>
+          <w:lang w:val="en-US"/>
+        </w:rPr>
+      </w:pPr>
+      <w:r>
+        <w:rPr>
+          <w:b/>
+          <w:bCs/>
+          <w:lang w:val="en-US"/>
+        </w:rPr>
+        <w:t>Research and Plan</w:t>
+      </w:r>
+      <w:r>
+        <w:rPr>
+          <w:lang w:val="en-US"/>
+        </w:rPr>
+        <w:t>: Before investing, do thorough research and develop an investment plan that aligns with your financial goals.</w:t>
+      </w:r>
+    </w:p>
+    <w:p>
+      <w:pPr>
+        <w:numPr>
+          <w:ilvl w:val="0"/>
+          <w:numId w:val="6"/>
+        </w:numPr>
+        <w:rPr>
+          <w:lang w:val="en-US"/>
+        </w:rPr>
+      </w:pPr>
+      <w:r>
+        <w:rPr>
+          <w:b/>
+          <w:bCs/>
+          <w:lang w:val="en-US"/>
+        </w:rPr>
+        <w:t>Risks</w:t>
+      </w:r>
+      <w:r>
+        <w:rPr>
+          <w:lang w:val="en-US"/>
+        </w:rPr>
+        <w:t>: Be aware of the risks associated with investing in stocks, especially in the technology sector, which can be volatile.</w:t>
+      </w:r>
+    </w:p>
+    <w:p>
+      <w:pPr>
+        <w:numPr>
+          <w:ilvl w:val="0"/>
+          <w:numId w:val="6"/>
+        </w:numPr>
+        <w:rPr>
+          <w:lang w:val="en-US"/>
+        </w:rPr>
+      </w:pPr>
+      <w:r>
+        <w:rPr>
+          <w:b/>
+          <w:bCs/>
+          <w:lang w:val="en-US"/>
+        </w:rPr>
+        <w:t>Fees and Taxes</w:t>
+      </w:r>
+      <w:r>
+        <w:rPr>
+          <w:lang w:val="en-US"/>
+        </w:rPr>
+        <w:t>: Consider brokerage fees and taxes on international investments, which can vary depending on your country of residence.</w:t>
+      </w:r>
+    </w:p>
+    <w:p>
+      <w:pPr>
+        <w:rPr>
+          <w:b/>
+          <w:bCs/>
+          <w:lang w:val="en-US"/>
+        </w:rPr>
+      </w:pPr>
+      <w:r>
+        <w:rPr>
+          <w:b/>
+          <w:bCs/>
+          <w:lang w:val="en-US"/>
+        </w:rPr>
+        <w:t>Conclusion</w:t>
+      </w:r>
+    </w:p>
+    <w:p>
+      <w:pPr>
+        <w:rPr>
+          <w:lang w:val="en-US"/>
+        </w:rPr>
+      </w:pPr>
+      <w:r>
+        <w:rPr>
+          <w:lang w:val="en-US"/>
+        </w:rPr>
+        <w:t>Investing in Nasdaq offers an opportunity to participate in the growth of some of the world’s most innovative companies. With the right approach, diversification, and a clear understanding of the risks and rewards, you can use the Nasdaq stock market to help achieve your long-term financial goals.</w:t>
+      </w:r>
+    </w:p>
+    <w:p>
+      <w:pPr>
+        <w:rPr>
+          <w:lang w:val="en-US"/>
+        </w:rPr>
+      </w:pPr>
     </w:p>
     <w:sectPr>
       <w:pgSz w:w="12240" w:h="15840"/>
@@ -171,8 +619,925 @@
 </w:document>
 </file>
 
+<file path=word/numbering.xml><?xml version="1.0" encoding="utf-8"?>
+<w:numbering xmlns:wpc="http://schemas.microsoft.com/office/word/2010/wordprocessingCanvas" xmlns:cx="http://schemas.microsoft.com/office/drawing/2014/chartex" xmlns:cx1="http://schemas.microsoft.com/office/drawing/2015/9/8/chartex" xmlns:cx2="http://schemas.microsoft.com/office/drawing/2015/10/21/chartex" xmlns:cx3="http://schemas.microsoft.com/office/drawing/2016/5/9/chartex" xmlns:cx4="http://schemas.microsoft.com/office/drawing/2016/5/10/chartex" xmlns:cx5="http://schemas.microsoft.com/office/drawing/2016/5/11/chartex" xmlns:cx6="http://schemas.microsoft.com/office/drawing/2016/5/12/chartex" xmlns:cx7="http://schemas.microsoft.com/office/drawing/2016/5/13/chartex" xmlns:cx8="http://schemas.microsoft.com/office/drawing/2016/5/14/chartex" xmlns:mc="http://schemas.openxmlformats.org/markup-compatibility/2006" xmlns:aink="http://schemas.microsoft.com/office/drawing/2016/ink" xmlns:am3d="http://schemas.microsoft.com/office/drawing/2017/model3d" xmlns:o="urn:schemas-microsoft-com:office:office" xmlns:oel="http://schemas.microsoft.com/office/2019/extlst" xmlns:r="http://schemas.openxmlformats.org/officeDocument/2006/relationships" xmlns:m="http://schemas.openxmlformats.org/officeDocument/2006/math" xmlns:v="urn:schemas-microsoft-com:vml" xmlns:wp14="http://schemas.microsoft.com/office/word/2010/wordprocessingDrawing" xmlns:wp="http://schemas.openxmlformats.org/drawingml/2006/wordprocessingDrawing" xmlns:w10="urn:schemas-microsoft-com:office:word" xmlns:w="http://schemas.openxmlformats.org/wordprocessingml/2006/main" xmlns:w14="http://schemas.microsoft.com/office/word/2010/wordml" xmlns:w15="http://schemas.microsoft.com/office/word/2012/wordml" xmlns:w16cex="http://schemas.microsoft.com/office/word/2018/wordml/cex" xmlns:w16cid="http://schemas.microsoft.com/office/word/2016/wordml/cid" xmlns:w16="http://schemas.microsoft.com/office/word/2018/wordml" xmlns:w16du="http://schemas.microsoft.com/office/word/2023/wordml/word16du" xmlns:w16sdtdh="http://schemas.microsoft.com/office/word/2020/wordml/sdtdatahash" xmlns:w16sdtfl="http://schemas.microsoft.com/office/word/2024/wordml/sdtformatlock" xmlns:w16se="http://schemas.microsoft.com/office/word/2015/wordml/symex" xmlns:wpg="http://schemas.microsoft.com/office/word/2010/wordprocessingGroup" xmlns:wpi="http://schemas.microsoft.com/office/word/2010/wordprocessingInk" xmlns:wne="http://schemas.microsoft.com/office/word/2006/wordml" xmlns:wps="http://schemas.microsoft.com/office/word/2010/wordprocessingShape" mc:Ignorable="w14 w15 w16se w16cid w16 w16cex w16sdtdh w16sdtfl w16du wp14">
+  <w:abstractNum w:abstractNumId="0" w15:restartNumberingAfterBreak="0">
+    <w:nsid w:val="03D82BD5"/>
+    <w:multiLevelType w:val="multilevel"/>
+    <w:tmpl w:val="781431F8"/>
+    <w:lvl w:ilvl="0">
+      <w:start w:val="1"/>
+      <w:numFmt w:val="bullet"/>
+      <w:lvlText w:val=""/>
+      <w:lvlJc w:val="left"/>
+      <w:pPr>
+        <w:tabs>
+          <w:tab w:val="num" w:pos="720"/>
+        </w:tabs>
+        <w:ind w:left="720" w:hanging="360"/>
+      </w:pPr>
+      <w:rPr>
+        <w:rFonts w:ascii="Symbol" w:hAnsi="Symbol" w:hint="default"/>
+        <w:sz w:val="20"/>
+      </w:rPr>
+    </w:lvl>
+    <w:lvl w:ilvl="1" w:tentative="1">
+      <w:start w:val="1"/>
+      <w:numFmt w:val="bullet"/>
+      <w:lvlText w:val="o"/>
+      <w:lvlJc w:val="left"/>
+      <w:pPr>
+        <w:tabs>
+          <w:tab w:val="num" w:pos="1440"/>
+        </w:tabs>
+        <w:ind w:left="1440" w:hanging="360"/>
+      </w:pPr>
+      <w:rPr>
+        <w:rFonts w:ascii="Courier New" w:hAnsi="Courier New" w:hint="default"/>
+        <w:sz w:val="20"/>
+      </w:rPr>
+    </w:lvl>
+    <w:lvl w:ilvl="2" w:tentative="1">
+      <w:start w:val="1"/>
+      <w:numFmt w:val="bullet"/>
+      <w:lvlText w:val=""/>
+      <w:lvlJc w:val="left"/>
+      <w:pPr>
+        <w:tabs>
+          <w:tab w:val="num" w:pos="2160"/>
+        </w:tabs>
+        <w:ind w:left="2160" w:hanging="360"/>
+      </w:pPr>
+      <w:rPr>
+        <w:rFonts w:ascii="Wingdings" w:hAnsi="Wingdings" w:hint="default"/>
+        <w:sz w:val="20"/>
+      </w:rPr>
+    </w:lvl>
+    <w:lvl w:ilvl="3" w:tentative="1">
+      <w:start w:val="1"/>
+      <w:numFmt w:val="bullet"/>
+      <w:lvlText w:val=""/>
+      <w:lvlJc w:val="left"/>
+      <w:pPr>
+        <w:tabs>
+          <w:tab w:val="num" w:pos="2880"/>
+        </w:tabs>
+        <w:ind w:left="2880" w:hanging="360"/>
+      </w:pPr>
+      <w:rPr>
+        <w:rFonts w:ascii="Wingdings" w:hAnsi="Wingdings" w:hint="default"/>
+        <w:sz w:val="20"/>
+      </w:rPr>
+    </w:lvl>
+    <w:lvl w:ilvl="4" w:tentative="1">
+      <w:start w:val="1"/>
+      <w:numFmt w:val="bullet"/>
+      <w:lvlText w:val=""/>
+      <w:lvlJc w:val="left"/>
+      <w:pPr>
+        <w:tabs>
+          <w:tab w:val="num" w:pos="3600"/>
+        </w:tabs>
+        <w:ind w:left="3600" w:hanging="360"/>
+      </w:pPr>
+      <w:rPr>
+        <w:rFonts w:ascii="Wingdings" w:hAnsi="Wingdings" w:hint="default"/>
+        <w:sz w:val="20"/>
+      </w:rPr>
+    </w:lvl>
+    <w:lvl w:ilvl="5" w:tentative="1">
+      <w:start w:val="1"/>
+      <w:numFmt w:val="bullet"/>
+      <w:lvlText w:val=""/>
+      <w:lvlJc w:val="left"/>
+      <w:pPr>
+        <w:tabs>
+          <w:tab w:val="num" w:pos="4320"/>
+        </w:tabs>
+        <w:ind w:left="4320" w:hanging="360"/>
+      </w:pPr>
+      <w:rPr>
+        <w:rFonts w:ascii="Wingdings" w:hAnsi="Wingdings" w:hint="default"/>
+        <w:sz w:val="20"/>
+      </w:rPr>
+    </w:lvl>
+    <w:lvl w:ilvl="6" w:tentative="1">
+      <w:start w:val="1"/>
+      <w:numFmt w:val="bullet"/>
+      <w:lvlText w:val=""/>
+      <w:lvlJc w:val="left"/>
+      <w:pPr>
+        <w:tabs>
+          <w:tab w:val="num" w:pos="5040"/>
+        </w:tabs>
+        <w:ind w:left="5040" w:hanging="360"/>
+      </w:pPr>
+      <w:rPr>
+        <w:rFonts w:ascii="Wingdings" w:hAnsi="Wingdings" w:hint="default"/>
+        <w:sz w:val="20"/>
+      </w:rPr>
+    </w:lvl>
+    <w:lvl w:ilvl="7" w:tentative="1">
+      <w:start w:val="1"/>
+      <w:numFmt w:val="bullet"/>
+      <w:lvlText w:val=""/>
+      <w:lvlJc w:val="left"/>
+      <w:pPr>
+        <w:tabs>
+          <w:tab w:val="num" w:pos="5760"/>
+        </w:tabs>
+        <w:ind w:left="5760" w:hanging="360"/>
+      </w:pPr>
+      <w:rPr>
+        <w:rFonts w:ascii="Wingdings" w:hAnsi="Wingdings" w:hint="default"/>
+        <w:sz w:val="20"/>
+      </w:rPr>
+    </w:lvl>
+    <w:lvl w:ilvl="8" w:tentative="1">
+      <w:start w:val="1"/>
+      <w:numFmt w:val="bullet"/>
+      <w:lvlText w:val=""/>
+      <w:lvlJc w:val="left"/>
+      <w:pPr>
+        <w:tabs>
+          <w:tab w:val="num" w:pos="6480"/>
+        </w:tabs>
+        <w:ind w:left="6480" w:hanging="360"/>
+      </w:pPr>
+      <w:rPr>
+        <w:rFonts w:ascii="Wingdings" w:hAnsi="Wingdings" w:hint="default"/>
+        <w:sz w:val="20"/>
+      </w:rPr>
+    </w:lvl>
+  </w:abstractNum>
+  <w:abstractNum w:abstractNumId="1" w15:restartNumberingAfterBreak="0">
+    <w:nsid w:val="1C2F614C"/>
+    <w:multiLevelType w:val="multilevel"/>
+    <w:tmpl w:val="C25CDF76"/>
+    <w:lvl w:ilvl="0">
+      <w:start w:val="1"/>
+      <w:numFmt w:val="bullet"/>
+      <w:lvlText w:val=""/>
+      <w:lvlJc w:val="left"/>
+      <w:pPr>
+        <w:tabs>
+          <w:tab w:val="num" w:pos="720"/>
+        </w:tabs>
+        <w:ind w:left="720" w:hanging="360"/>
+      </w:pPr>
+      <w:rPr>
+        <w:rFonts w:ascii="Symbol" w:hAnsi="Symbol" w:hint="default"/>
+        <w:sz w:val="20"/>
+      </w:rPr>
+    </w:lvl>
+    <w:lvl w:ilvl="1" w:tentative="1">
+      <w:start w:val="1"/>
+      <w:numFmt w:val="bullet"/>
+      <w:lvlText w:val="o"/>
+      <w:lvlJc w:val="left"/>
+      <w:pPr>
+        <w:tabs>
+          <w:tab w:val="num" w:pos="1440"/>
+        </w:tabs>
+        <w:ind w:left="1440" w:hanging="360"/>
+      </w:pPr>
+      <w:rPr>
+        <w:rFonts w:ascii="Courier New" w:hAnsi="Courier New" w:hint="default"/>
+        <w:sz w:val="20"/>
+      </w:rPr>
+    </w:lvl>
+    <w:lvl w:ilvl="2" w:tentative="1">
+      <w:start w:val="1"/>
+      <w:numFmt w:val="bullet"/>
+      <w:lvlText w:val=""/>
+      <w:lvlJc w:val="left"/>
+      <w:pPr>
+        <w:tabs>
+          <w:tab w:val="num" w:pos="2160"/>
+        </w:tabs>
+        <w:ind w:left="2160" w:hanging="360"/>
+      </w:pPr>
+      <w:rPr>
+        <w:rFonts w:ascii="Wingdings" w:hAnsi="Wingdings" w:hint="default"/>
+        <w:sz w:val="20"/>
+      </w:rPr>
+    </w:lvl>
+    <w:lvl w:ilvl="3" w:tentative="1">
+      <w:start w:val="1"/>
+      <w:numFmt w:val="bullet"/>
+      <w:lvlText w:val=""/>
+      <w:lvlJc w:val="left"/>
+      <w:pPr>
+        <w:tabs>
+          <w:tab w:val="num" w:pos="2880"/>
+        </w:tabs>
+        <w:ind w:left="2880" w:hanging="360"/>
+      </w:pPr>
+      <w:rPr>
+        <w:rFonts w:ascii="Wingdings" w:hAnsi="Wingdings" w:hint="default"/>
+        <w:sz w:val="20"/>
+      </w:rPr>
+    </w:lvl>
+    <w:lvl w:ilvl="4" w:tentative="1">
+      <w:start w:val="1"/>
+      <w:numFmt w:val="bullet"/>
+      <w:lvlText w:val=""/>
+      <w:lvlJc w:val="left"/>
+      <w:pPr>
+        <w:tabs>
+          <w:tab w:val="num" w:pos="3600"/>
+        </w:tabs>
+        <w:ind w:left="3600" w:hanging="360"/>
+      </w:pPr>
+      <w:rPr>
+        <w:rFonts w:ascii="Wingdings" w:hAnsi="Wingdings" w:hint="default"/>
+        <w:sz w:val="20"/>
+      </w:rPr>
+    </w:lvl>
+    <w:lvl w:ilvl="5" w:tentative="1">
+      <w:start w:val="1"/>
+      <w:numFmt w:val="bullet"/>
+      <w:lvlText w:val=""/>
+      <w:lvlJc w:val="left"/>
+      <w:pPr>
+        <w:tabs>
+          <w:tab w:val="num" w:pos="4320"/>
+        </w:tabs>
+        <w:ind w:left="4320" w:hanging="360"/>
+      </w:pPr>
+      <w:rPr>
+        <w:rFonts w:ascii="Wingdings" w:hAnsi="Wingdings" w:hint="default"/>
+        <w:sz w:val="20"/>
+      </w:rPr>
+    </w:lvl>
+    <w:lvl w:ilvl="6" w:tentative="1">
+      <w:start w:val="1"/>
+      <w:numFmt w:val="bullet"/>
+      <w:lvlText w:val=""/>
+      <w:lvlJc w:val="left"/>
+      <w:pPr>
+        <w:tabs>
+          <w:tab w:val="num" w:pos="5040"/>
+        </w:tabs>
+        <w:ind w:left="5040" w:hanging="360"/>
+      </w:pPr>
+      <w:rPr>
+        <w:rFonts w:ascii="Wingdings" w:hAnsi="Wingdings" w:hint="default"/>
+        <w:sz w:val="20"/>
+      </w:rPr>
+    </w:lvl>
+    <w:lvl w:ilvl="7" w:tentative="1">
+      <w:start w:val="1"/>
+      <w:numFmt w:val="bullet"/>
+      <w:lvlText w:val=""/>
+      <w:lvlJc w:val="left"/>
+      <w:pPr>
+        <w:tabs>
+          <w:tab w:val="num" w:pos="5760"/>
+        </w:tabs>
+        <w:ind w:left="5760" w:hanging="360"/>
+      </w:pPr>
+      <w:rPr>
+        <w:rFonts w:ascii="Wingdings" w:hAnsi="Wingdings" w:hint="default"/>
+        <w:sz w:val="20"/>
+      </w:rPr>
+    </w:lvl>
+    <w:lvl w:ilvl="8" w:tentative="1">
+      <w:start w:val="1"/>
+      <w:numFmt w:val="bullet"/>
+      <w:lvlText w:val=""/>
+      <w:lvlJc w:val="left"/>
+      <w:pPr>
+        <w:tabs>
+          <w:tab w:val="num" w:pos="6480"/>
+        </w:tabs>
+        <w:ind w:left="6480" w:hanging="360"/>
+      </w:pPr>
+      <w:rPr>
+        <w:rFonts w:ascii="Wingdings" w:hAnsi="Wingdings" w:hint="default"/>
+        <w:sz w:val="20"/>
+      </w:rPr>
+    </w:lvl>
+  </w:abstractNum>
+  <w:abstractNum w:abstractNumId="2" w15:restartNumberingAfterBreak="0">
+    <w:nsid w:val="2B3958E5"/>
+    <w:multiLevelType w:val="multilevel"/>
+    <w:tmpl w:val="3536D49C"/>
+    <w:lvl w:ilvl="0">
+      <w:start w:val="1"/>
+      <w:numFmt w:val="bullet"/>
+      <w:lvlText w:val=""/>
+      <w:lvlJc w:val="left"/>
+      <w:pPr>
+        <w:tabs>
+          <w:tab w:val="num" w:pos="720"/>
+        </w:tabs>
+        <w:ind w:left="720" w:hanging="360"/>
+      </w:pPr>
+      <w:rPr>
+        <w:rFonts w:ascii="Symbol" w:hAnsi="Symbol" w:hint="default"/>
+        <w:sz w:val="20"/>
+      </w:rPr>
+    </w:lvl>
+    <w:lvl w:ilvl="1" w:tentative="1">
+      <w:start w:val="1"/>
+      <w:numFmt w:val="bullet"/>
+      <w:lvlText w:val="o"/>
+      <w:lvlJc w:val="left"/>
+      <w:pPr>
+        <w:tabs>
+          <w:tab w:val="num" w:pos="1440"/>
+        </w:tabs>
+        <w:ind w:left="1440" w:hanging="360"/>
+      </w:pPr>
+      <w:rPr>
+        <w:rFonts w:ascii="Courier New" w:hAnsi="Courier New" w:hint="default"/>
+        <w:sz w:val="20"/>
+      </w:rPr>
+    </w:lvl>
+    <w:lvl w:ilvl="2" w:tentative="1">
+      <w:start w:val="1"/>
+      <w:numFmt w:val="bullet"/>
+      <w:lvlText w:val=""/>
+      <w:lvlJc w:val="left"/>
+      <w:pPr>
+        <w:tabs>
+          <w:tab w:val="num" w:pos="2160"/>
+        </w:tabs>
+        <w:ind w:left="2160" w:hanging="360"/>
+      </w:pPr>
+      <w:rPr>
+        <w:rFonts w:ascii="Wingdings" w:hAnsi="Wingdings" w:hint="default"/>
+        <w:sz w:val="20"/>
+      </w:rPr>
+    </w:lvl>
+    <w:lvl w:ilvl="3" w:tentative="1">
+      <w:start w:val="1"/>
+      <w:numFmt w:val="bullet"/>
+      <w:lvlText w:val=""/>
+      <w:lvlJc w:val="left"/>
+      <w:pPr>
+        <w:tabs>
+          <w:tab w:val="num" w:pos="2880"/>
+        </w:tabs>
+        <w:ind w:left="2880" w:hanging="360"/>
+      </w:pPr>
+      <w:rPr>
+        <w:rFonts w:ascii="Wingdings" w:hAnsi="Wingdings" w:hint="default"/>
+        <w:sz w:val="20"/>
+      </w:rPr>
+    </w:lvl>
+    <w:lvl w:ilvl="4" w:tentative="1">
+      <w:start w:val="1"/>
+      <w:numFmt w:val="bullet"/>
+      <w:lvlText w:val=""/>
+      <w:lvlJc w:val="left"/>
+      <w:pPr>
+        <w:tabs>
+          <w:tab w:val="num" w:pos="3600"/>
+        </w:tabs>
+        <w:ind w:left="3600" w:hanging="360"/>
+      </w:pPr>
+      <w:rPr>
+        <w:rFonts w:ascii="Wingdings" w:hAnsi="Wingdings" w:hint="default"/>
+        <w:sz w:val="20"/>
+      </w:rPr>
+    </w:lvl>
+    <w:lvl w:ilvl="5" w:tentative="1">
+      <w:start w:val="1"/>
+      <w:numFmt w:val="bullet"/>
+      <w:lvlText w:val=""/>
+      <w:lvlJc w:val="left"/>
+      <w:pPr>
+        <w:tabs>
+          <w:tab w:val="num" w:pos="4320"/>
+        </w:tabs>
+        <w:ind w:left="4320" w:hanging="360"/>
+      </w:pPr>
+      <w:rPr>
+        <w:rFonts w:ascii="Wingdings" w:hAnsi="Wingdings" w:hint="default"/>
+        <w:sz w:val="20"/>
+      </w:rPr>
+    </w:lvl>
+    <w:lvl w:ilvl="6" w:tentative="1">
+      <w:start w:val="1"/>
+      <w:numFmt w:val="bullet"/>
+      <w:lvlText w:val=""/>
+      <w:lvlJc w:val="left"/>
+      <w:pPr>
+        <w:tabs>
+          <w:tab w:val="num" w:pos="5040"/>
+        </w:tabs>
+        <w:ind w:left="5040" w:hanging="360"/>
+      </w:pPr>
+      <w:rPr>
+        <w:rFonts w:ascii="Wingdings" w:hAnsi="Wingdings" w:hint="default"/>
+        <w:sz w:val="20"/>
+      </w:rPr>
+    </w:lvl>
+    <w:lvl w:ilvl="7" w:tentative="1">
+      <w:start w:val="1"/>
+      <w:numFmt w:val="bullet"/>
+      <w:lvlText w:val=""/>
+      <w:lvlJc w:val="left"/>
+      <w:pPr>
+        <w:tabs>
+          <w:tab w:val="num" w:pos="5760"/>
+        </w:tabs>
+        <w:ind w:left="5760" w:hanging="360"/>
+      </w:pPr>
+      <w:rPr>
+        <w:rFonts w:ascii="Wingdings" w:hAnsi="Wingdings" w:hint="default"/>
+        <w:sz w:val="20"/>
+      </w:rPr>
+    </w:lvl>
+    <w:lvl w:ilvl="8" w:tentative="1">
+      <w:start w:val="1"/>
+      <w:numFmt w:val="bullet"/>
+      <w:lvlText w:val=""/>
+      <w:lvlJc w:val="left"/>
+      <w:pPr>
+        <w:tabs>
+          <w:tab w:val="num" w:pos="6480"/>
+        </w:tabs>
+        <w:ind w:left="6480" w:hanging="360"/>
+      </w:pPr>
+      <w:rPr>
+        <w:rFonts w:ascii="Wingdings" w:hAnsi="Wingdings" w:hint="default"/>
+        <w:sz w:val="20"/>
+      </w:rPr>
+    </w:lvl>
+  </w:abstractNum>
+  <w:abstractNum w:abstractNumId="3" w15:restartNumberingAfterBreak="0">
+    <w:nsid w:val="3E4C37B4"/>
+    <w:multiLevelType w:val="multilevel"/>
+    <w:tmpl w:val="7B7CD61E"/>
+    <w:lvl w:ilvl="0">
+      <w:start w:val="1"/>
+      <w:numFmt w:val="bullet"/>
+      <w:lvlText w:val=""/>
+      <w:lvlJc w:val="left"/>
+      <w:pPr>
+        <w:tabs>
+          <w:tab w:val="num" w:pos="720"/>
+        </w:tabs>
+        <w:ind w:left="720" w:hanging="360"/>
+      </w:pPr>
+      <w:rPr>
+        <w:rFonts w:ascii="Symbol" w:hAnsi="Symbol" w:hint="default"/>
+        <w:sz w:val="20"/>
+      </w:rPr>
+    </w:lvl>
+    <w:lvl w:ilvl="1" w:tentative="1">
+      <w:start w:val="1"/>
+      <w:numFmt w:val="bullet"/>
+      <w:lvlText w:val="o"/>
+      <w:lvlJc w:val="left"/>
+      <w:pPr>
+        <w:tabs>
+          <w:tab w:val="num" w:pos="1440"/>
+        </w:tabs>
+        <w:ind w:left="1440" w:hanging="360"/>
+      </w:pPr>
+      <w:rPr>
+        <w:rFonts w:ascii="Courier New" w:hAnsi="Courier New" w:hint="default"/>
+        <w:sz w:val="20"/>
+      </w:rPr>
+    </w:lvl>
+    <w:lvl w:ilvl="2" w:tentative="1">
+      <w:start w:val="1"/>
+      <w:numFmt w:val="bullet"/>
+      <w:lvlText w:val=""/>
+      <w:lvlJc w:val="left"/>
+      <w:pPr>
+        <w:tabs>
+          <w:tab w:val="num" w:pos="2160"/>
+        </w:tabs>
+        <w:ind w:left="2160" w:hanging="360"/>
+      </w:pPr>
+      <w:rPr>
+        <w:rFonts w:ascii="Wingdings" w:hAnsi="Wingdings" w:hint="default"/>
+        <w:sz w:val="20"/>
+      </w:rPr>
+    </w:lvl>
+    <w:lvl w:ilvl="3" w:tentative="1">
+      <w:start w:val="1"/>
+      <w:numFmt w:val="bullet"/>
+      <w:lvlText w:val=""/>
+      <w:lvlJc w:val="left"/>
+      <w:pPr>
+        <w:tabs>
+          <w:tab w:val="num" w:pos="2880"/>
+        </w:tabs>
+        <w:ind w:left="2880" w:hanging="360"/>
+      </w:pPr>
+      <w:rPr>
+        <w:rFonts w:ascii="Wingdings" w:hAnsi="Wingdings" w:hint="default"/>
+        <w:sz w:val="20"/>
+      </w:rPr>
+    </w:lvl>
+    <w:lvl w:ilvl="4" w:tentative="1">
+      <w:start w:val="1"/>
+      <w:numFmt w:val="bullet"/>
+      <w:lvlText w:val=""/>
+      <w:lvlJc w:val="left"/>
+      <w:pPr>
+        <w:tabs>
+          <w:tab w:val="num" w:pos="3600"/>
+        </w:tabs>
+        <w:ind w:left="3600" w:hanging="360"/>
+      </w:pPr>
+      <w:rPr>
+        <w:rFonts w:ascii="Wingdings" w:hAnsi="Wingdings" w:hint="default"/>
+        <w:sz w:val="20"/>
+      </w:rPr>
+    </w:lvl>
+    <w:lvl w:ilvl="5" w:tentative="1">
+      <w:start w:val="1"/>
+      <w:numFmt w:val="bullet"/>
+      <w:lvlText w:val=""/>
+      <w:lvlJc w:val="left"/>
+      <w:pPr>
+        <w:tabs>
+          <w:tab w:val="num" w:pos="4320"/>
+        </w:tabs>
+        <w:ind w:left="4320" w:hanging="360"/>
+      </w:pPr>
+      <w:rPr>
+        <w:rFonts w:ascii="Wingdings" w:hAnsi="Wingdings" w:hint="default"/>
+        <w:sz w:val="20"/>
+      </w:rPr>
+    </w:lvl>
+    <w:lvl w:ilvl="6" w:tentative="1">
+      <w:start w:val="1"/>
+      <w:numFmt w:val="bullet"/>
+      <w:lvlText w:val=""/>
+      <w:lvlJc w:val="left"/>
+      <w:pPr>
+        <w:tabs>
+          <w:tab w:val="num" w:pos="5040"/>
+        </w:tabs>
+        <w:ind w:left="5040" w:hanging="360"/>
+      </w:pPr>
+      <w:rPr>
+        <w:rFonts w:ascii="Wingdings" w:hAnsi="Wingdings" w:hint="default"/>
+        <w:sz w:val="20"/>
+      </w:rPr>
+    </w:lvl>
+    <w:lvl w:ilvl="7" w:tentative="1">
+      <w:start w:val="1"/>
+      <w:numFmt w:val="bullet"/>
+      <w:lvlText w:val=""/>
+      <w:lvlJc w:val="left"/>
+      <w:pPr>
+        <w:tabs>
+          <w:tab w:val="num" w:pos="5760"/>
+        </w:tabs>
+        <w:ind w:left="5760" w:hanging="360"/>
+      </w:pPr>
+      <w:rPr>
+        <w:rFonts w:ascii="Wingdings" w:hAnsi="Wingdings" w:hint="default"/>
+        <w:sz w:val="20"/>
+      </w:rPr>
+    </w:lvl>
+    <w:lvl w:ilvl="8" w:tentative="1">
+      <w:start w:val="1"/>
+      <w:numFmt w:val="bullet"/>
+      <w:lvlText w:val=""/>
+      <w:lvlJc w:val="left"/>
+      <w:pPr>
+        <w:tabs>
+          <w:tab w:val="num" w:pos="6480"/>
+        </w:tabs>
+        <w:ind w:left="6480" w:hanging="360"/>
+      </w:pPr>
+      <w:rPr>
+        <w:rFonts w:ascii="Wingdings" w:hAnsi="Wingdings" w:hint="default"/>
+        <w:sz w:val="20"/>
+      </w:rPr>
+    </w:lvl>
+  </w:abstractNum>
+  <w:abstractNum w:abstractNumId="4" w15:restartNumberingAfterBreak="0">
+    <w:nsid w:val="69582B31"/>
+    <w:multiLevelType w:val="multilevel"/>
+    <w:tmpl w:val="4F42EA4C"/>
+    <w:lvl w:ilvl="0">
+      <w:start w:val="1"/>
+      <w:numFmt w:val="bullet"/>
+      <w:lvlText w:val=""/>
+      <w:lvlJc w:val="left"/>
+      <w:pPr>
+        <w:tabs>
+          <w:tab w:val="num" w:pos="720"/>
+        </w:tabs>
+        <w:ind w:left="720" w:hanging="360"/>
+      </w:pPr>
+      <w:rPr>
+        <w:rFonts w:ascii="Symbol" w:hAnsi="Symbol" w:hint="default"/>
+        <w:sz w:val="20"/>
+      </w:rPr>
+    </w:lvl>
+    <w:lvl w:ilvl="1" w:tentative="1">
+      <w:start w:val="1"/>
+      <w:numFmt w:val="bullet"/>
+      <w:lvlText w:val="o"/>
+      <w:lvlJc w:val="left"/>
+      <w:pPr>
+        <w:tabs>
+          <w:tab w:val="num" w:pos="1440"/>
+        </w:tabs>
+        <w:ind w:left="1440" w:hanging="360"/>
+      </w:pPr>
+      <w:rPr>
+        <w:rFonts w:ascii="Courier New" w:hAnsi="Courier New" w:hint="default"/>
+        <w:sz w:val="20"/>
+      </w:rPr>
+    </w:lvl>
+    <w:lvl w:ilvl="2" w:tentative="1">
+      <w:start w:val="1"/>
+      <w:numFmt w:val="bullet"/>
+      <w:lvlText w:val=""/>
+      <w:lvlJc w:val="left"/>
+      <w:pPr>
+        <w:tabs>
+          <w:tab w:val="num" w:pos="2160"/>
+        </w:tabs>
+        <w:ind w:left="2160" w:hanging="360"/>
+      </w:pPr>
+      <w:rPr>
+        <w:rFonts w:ascii="Wingdings" w:hAnsi="Wingdings" w:hint="default"/>
+        <w:sz w:val="20"/>
+      </w:rPr>
+    </w:lvl>
+    <w:lvl w:ilvl="3" w:tentative="1">
+      <w:start w:val="1"/>
+      <w:numFmt w:val="bullet"/>
+      <w:lvlText w:val=""/>
+      <w:lvlJc w:val="left"/>
+      <w:pPr>
+        <w:tabs>
+          <w:tab w:val="num" w:pos="2880"/>
+        </w:tabs>
+        <w:ind w:left="2880" w:hanging="360"/>
+      </w:pPr>
+      <w:rPr>
+        <w:rFonts w:ascii="Wingdings" w:hAnsi="Wingdings" w:hint="default"/>
+        <w:sz w:val="20"/>
+      </w:rPr>
+    </w:lvl>
+    <w:lvl w:ilvl="4" w:tentative="1">
+      <w:start w:val="1"/>
+      <w:numFmt w:val="bullet"/>
+      <w:lvlText w:val=""/>
+      <w:lvlJc w:val="left"/>
+      <w:pPr>
+        <w:tabs>
+          <w:tab w:val="num" w:pos="3600"/>
+        </w:tabs>
+        <w:ind w:left="3600" w:hanging="360"/>
+      </w:pPr>
+      <w:rPr>
+        <w:rFonts w:ascii="Wingdings" w:hAnsi="Wingdings" w:hint="default"/>
+        <w:sz w:val="20"/>
+      </w:rPr>
+    </w:lvl>
+    <w:lvl w:ilvl="5" w:tentative="1">
+      <w:start w:val="1"/>
+      <w:numFmt w:val="bullet"/>
+      <w:lvlText w:val=""/>
+      <w:lvlJc w:val="left"/>
+      <w:pPr>
+        <w:tabs>
+          <w:tab w:val="num" w:pos="4320"/>
+        </w:tabs>
+        <w:ind w:left="4320" w:hanging="360"/>
+      </w:pPr>
+      <w:rPr>
+        <w:rFonts w:ascii="Wingdings" w:hAnsi="Wingdings" w:hint="default"/>
+        <w:sz w:val="20"/>
+      </w:rPr>
+    </w:lvl>
+    <w:lvl w:ilvl="6" w:tentative="1">
+      <w:start w:val="1"/>
+      <w:numFmt w:val="bullet"/>
+      <w:lvlText w:val=""/>
+      <w:lvlJc w:val="left"/>
+      <w:pPr>
+        <w:tabs>
+          <w:tab w:val="num" w:pos="5040"/>
+        </w:tabs>
+        <w:ind w:left="5040" w:hanging="360"/>
+      </w:pPr>
+      <w:rPr>
+        <w:rFonts w:ascii="Wingdings" w:hAnsi="Wingdings" w:hint="default"/>
+        <w:sz w:val="20"/>
+      </w:rPr>
+    </w:lvl>
+    <w:lvl w:ilvl="7" w:tentative="1">
+      <w:start w:val="1"/>
+      <w:numFmt w:val="bullet"/>
+      <w:lvlText w:val=""/>
+      <w:lvlJc w:val="left"/>
+      <w:pPr>
+        <w:tabs>
+          <w:tab w:val="num" w:pos="5760"/>
+        </w:tabs>
+        <w:ind w:left="5760" w:hanging="360"/>
+      </w:pPr>
+      <w:rPr>
+        <w:rFonts w:ascii="Wingdings" w:hAnsi="Wingdings" w:hint="default"/>
+        <w:sz w:val="20"/>
+      </w:rPr>
+    </w:lvl>
+    <w:lvl w:ilvl="8" w:tentative="1">
+      <w:start w:val="1"/>
+      <w:numFmt w:val="bullet"/>
+      <w:lvlText w:val=""/>
+      <w:lvlJc w:val="left"/>
+      <w:pPr>
+        <w:tabs>
+          <w:tab w:val="num" w:pos="6480"/>
+        </w:tabs>
+        <w:ind w:left="6480" w:hanging="360"/>
+      </w:pPr>
+      <w:rPr>
+        <w:rFonts w:ascii="Wingdings" w:hAnsi="Wingdings" w:hint="default"/>
+        <w:sz w:val="20"/>
+      </w:rPr>
+    </w:lvl>
+  </w:abstractNum>
+  <w:abstractNum w:abstractNumId="5" w15:restartNumberingAfterBreak="0">
+    <w:nsid w:val="74A81F77"/>
+    <w:multiLevelType w:val="multilevel"/>
+    <w:tmpl w:val="BB982C32"/>
+    <w:lvl w:ilvl="0">
+      <w:start w:val="1"/>
+      <w:numFmt w:val="bullet"/>
+      <w:lvlText w:val=""/>
+      <w:lvlJc w:val="left"/>
+      <w:pPr>
+        <w:tabs>
+          <w:tab w:val="num" w:pos="720"/>
+        </w:tabs>
+        <w:ind w:left="720" w:hanging="360"/>
+      </w:pPr>
+      <w:rPr>
+        <w:rFonts w:ascii="Symbol" w:hAnsi="Symbol" w:hint="default"/>
+        <w:sz w:val="20"/>
+      </w:rPr>
+    </w:lvl>
+    <w:lvl w:ilvl="1" w:tentative="1">
+      <w:start w:val="1"/>
+      <w:numFmt w:val="bullet"/>
+      <w:lvlText w:val="o"/>
+      <w:lvlJc w:val="left"/>
+      <w:pPr>
+        <w:tabs>
+          <w:tab w:val="num" w:pos="1440"/>
+        </w:tabs>
+        <w:ind w:left="1440" w:hanging="360"/>
+      </w:pPr>
+      <w:rPr>
+        <w:rFonts w:ascii="Courier New" w:hAnsi="Courier New" w:hint="default"/>
+        <w:sz w:val="20"/>
+      </w:rPr>
+    </w:lvl>
+    <w:lvl w:ilvl="2" w:tentative="1">
+      <w:start w:val="1"/>
+      <w:numFmt w:val="bullet"/>
+      <w:lvlText w:val=""/>
+      <w:lvlJc w:val="left"/>
+      <w:pPr>
+        <w:tabs>
+          <w:tab w:val="num" w:pos="2160"/>
+        </w:tabs>
+        <w:ind w:left="2160" w:hanging="360"/>
+      </w:pPr>
+      <w:rPr>
+        <w:rFonts w:ascii="Wingdings" w:hAnsi="Wingdings" w:hint="default"/>
+        <w:sz w:val="20"/>
+      </w:rPr>
+    </w:lvl>
+    <w:lvl w:ilvl="3" w:tentative="1">
+      <w:start w:val="1"/>
+      <w:numFmt w:val="bullet"/>
+      <w:lvlText w:val=""/>
+      <w:lvlJc w:val="left"/>
+      <w:pPr>
+        <w:tabs>
+          <w:tab w:val="num" w:pos="2880"/>
+        </w:tabs>
+        <w:ind w:left="2880" w:hanging="360"/>
+      </w:pPr>
+      <w:rPr>
+        <w:rFonts w:ascii="Wingdings" w:hAnsi="Wingdings" w:hint="default"/>
+        <w:sz w:val="20"/>
+      </w:rPr>
+    </w:lvl>
+    <w:lvl w:ilvl="4" w:tentative="1">
+      <w:start w:val="1"/>
+      <w:numFmt w:val="bullet"/>
+      <w:lvlText w:val=""/>
+      <w:lvlJc w:val="left"/>
+      <w:pPr>
+        <w:tabs>
+          <w:tab w:val="num" w:pos="3600"/>
+        </w:tabs>
+        <w:ind w:left="3600" w:hanging="360"/>
+      </w:pPr>
+      <w:rPr>
+        <w:rFonts w:ascii="Wingdings" w:hAnsi="Wingdings" w:hint="default"/>
+        <w:sz w:val="20"/>
+      </w:rPr>
+    </w:lvl>
+    <w:lvl w:ilvl="5" w:tentative="1">
+      <w:start w:val="1"/>
+      <w:numFmt w:val="bullet"/>
+      <w:lvlText w:val=""/>
+      <w:lvlJc w:val="left"/>
+      <w:pPr>
+        <w:tabs>
+          <w:tab w:val="num" w:pos="4320"/>
+        </w:tabs>
+        <w:ind w:left="4320" w:hanging="360"/>
+      </w:pPr>
+      <w:rPr>
+        <w:rFonts w:ascii="Wingdings" w:hAnsi="Wingdings" w:hint="default"/>
+        <w:sz w:val="20"/>
+      </w:rPr>
+    </w:lvl>
+    <w:lvl w:ilvl="6" w:tentative="1">
+      <w:start w:val="1"/>
+      <w:numFmt w:val="bullet"/>
+      <w:lvlText w:val=""/>
+      <w:lvlJc w:val="left"/>
+      <w:pPr>
+        <w:tabs>
+          <w:tab w:val="num" w:pos="5040"/>
+        </w:tabs>
+        <w:ind w:left="5040" w:hanging="360"/>
+      </w:pPr>
+      <w:rPr>
+        <w:rFonts w:ascii="Wingdings" w:hAnsi="Wingdings" w:hint="default"/>
+        <w:sz w:val="20"/>
+      </w:rPr>
+    </w:lvl>
+    <w:lvl w:ilvl="7" w:tentative="1">
+      <w:start w:val="1"/>
+      <w:numFmt w:val="bullet"/>
+      <w:lvlText w:val=""/>
+      <w:lvlJc w:val="left"/>
+      <w:pPr>
+        <w:tabs>
+          <w:tab w:val="num" w:pos="5760"/>
+        </w:tabs>
+        <w:ind w:left="5760" w:hanging="360"/>
+      </w:pPr>
+      <w:rPr>
+        <w:rFonts w:ascii="Wingdings" w:hAnsi="Wingdings" w:hint="default"/>
+        <w:sz w:val="20"/>
+      </w:rPr>
+    </w:lvl>
+    <w:lvl w:ilvl="8" w:tentative="1">
+      <w:start w:val="1"/>
+      <w:numFmt w:val="bullet"/>
+      <w:lvlText w:val=""/>
+      <w:lvlJc w:val="left"/>
+      <w:pPr>
+        <w:tabs>
+          <w:tab w:val="num" w:pos="6480"/>
+        </w:tabs>
+        <w:ind w:left="6480" w:hanging="360"/>
+      </w:pPr>
+      <w:rPr>
+        <w:rFonts w:ascii="Wingdings" w:hAnsi="Wingdings" w:hint="default"/>
+        <w:sz w:val="20"/>
+      </w:rPr>
+    </w:lvl>
+  </w:abstractNum>
+  <w:num w:numId="1" w16cid:durableId="564997889">
+    <w:abstractNumId w:val="0"/>
+  </w:num>
+  <w:num w:numId="2" w16cid:durableId="305277575">
+    <w:abstractNumId w:val="4"/>
+  </w:num>
+  <w:num w:numId="3" w16cid:durableId="1734618565">
+    <w:abstractNumId w:val="3"/>
+  </w:num>
+  <w:num w:numId="4" w16cid:durableId="2095472799">
+    <w:abstractNumId w:val="2"/>
+  </w:num>
+  <w:num w:numId="5" w16cid:durableId="1763574153">
+    <w:abstractNumId w:val="5"/>
+  </w:num>
+  <w:num w:numId="6" w16cid:durableId="890656980">
+    <w:abstractNumId w:val="1"/>
+  </w:num>
+</w:numbering>
+</file>
+
 <file path=word/styles.xml><?xml version="1.0" encoding="utf-8"?>
-<w:styles xmlns:mc="http://schemas.openxmlformats.org/markup-compatibility/2006" xmlns:r="http://schemas.openxmlformats.org/officeDocument/2006/relationships" xmlns:w="http://schemas.openxmlformats.org/wordprocessingml/2006/main" xmlns:w14="http://schemas.microsoft.com/office/word/2010/wordml" xmlns:w15="http://schemas.microsoft.com/office/word/2012/wordml" xmlns:w16cex="http://schemas.microsoft.com/office/word/2018/wordml/cex" xmlns:w16cid="http://schemas.microsoft.com/office/word/2016/wordml/cid" xmlns:w16="http://schemas.microsoft.com/office/word/2018/wordml" xmlns:w16du="http://schemas.microsoft.com/office/word/2023/wordml/word16du" xmlns:w16sdtdh="http://schemas.microsoft.com/office/word/2020/wordml/sdtdatahash" xmlns:w16se="http://schemas.microsoft.com/office/word/2015/wordml/symex" mc:Ignorable="w14 w15 w16se w16cid w16 w16cex w16sdtdh w16du">
+<w:styles xmlns:mc="http://schemas.openxmlformats.org/markup-compatibility/2006" xmlns:r="http://schemas.openxmlformats.org/officeDocument/2006/relationships" xmlns:w="http://schemas.openxmlformats.org/wordprocessingml/2006/main" xmlns:w14="http://schemas.microsoft.com/office/word/2010/wordml" xmlns:w15="http://schemas.microsoft.com/office/word/2012/wordml" xmlns:w16cex="http://schemas.microsoft.com/office/word/2018/wordml/cex" xmlns:w16cid="http://schemas.microsoft.com/office/word/2016/wordml/cid" xmlns:w16="http://schemas.microsoft.com/office/word/2018/wordml" xmlns:w16du="http://schemas.microsoft.com/office/word/2023/wordml/word16du" xmlns:w16sdtdh="http://schemas.microsoft.com/office/word/2020/wordml/sdtdatahash" xmlns:w16sdtfl="http://schemas.microsoft.com/office/word/2024/wordml/sdtformatlock" xmlns:w16se="http://schemas.microsoft.com/office/word/2015/wordml/symex" mc:Ignorable="w14 w15 w16se w16cid w16 w16cex w16sdtdh w16sdtfl w16du">
   <w:docDefaults>
     <w:rPrDefault>
       <w:rPr>
@@ -568,11 +1933,11 @@
     <w:name w:val="Normal"/>
     <w:qFormat/>
   </w:style>
-  <w:style w:type="paragraph" w:styleId="Heading1">
+  <w:style w:type="paragraph" w:styleId="Ttulo1">
     <w:name w:val="heading 1"/>
     <w:basedOn w:val="Normal"/>
     <w:next w:val="Normal"/>
-    <w:link w:val="Heading1Char"/>
+    <w:link w:val="Ttulo1Char"/>
     <w:uiPriority w:val="9"/>
     <w:qFormat/>
     <w:rsid w:val="00671F92"/>
@@ -589,11 +1954,11 @@
       <w:szCs w:val="40"/>
     </w:rPr>
   </w:style>
-  <w:style w:type="paragraph" w:styleId="Heading2">
+  <w:style w:type="paragraph" w:styleId="Ttulo2">
     <w:name w:val="heading 2"/>
     <w:basedOn w:val="Normal"/>
     <w:next w:val="Normal"/>
-    <w:link w:val="Heading2Char"/>
+    <w:link w:val="Ttulo2Char"/>
     <w:uiPriority w:val="9"/>
     <w:semiHidden/>
     <w:unhideWhenUsed/>
@@ -612,11 +1977,11 @@
       <w:szCs w:val="32"/>
     </w:rPr>
   </w:style>
-  <w:style w:type="paragraph" w:styleId="Heading3">
+  <w:style w:type="paragraph" w:styleId="Ttulo3">
     <w:name w:val="heading 3"/>
     <w:basedOn w:val="Normal"/>
     <w:next w:val="Normal"/>
-    <w:link w:val="Heading3Char"/>
+    <w:link w:val="Ttulo3Char"/>
     <w:uiPriority w:val="9"/>
     <w:semiHidden/>
     <w:unhideWhenUsed/>
@@ -635,11 +2000,11 @@
       <w:szCs w:val="28"/>
     </w:rPr>
   </w:style>
-  <w:style w:type="paragraph" w:styleId="Heading4">
+  <w:style w:type="paragraph" w:styleId="Ttulo4">
     <w:name w:val="heading 4"/>
     <w:basedOn w:val="Normal"/>
     <w:next w:val="Normal"/>
-    <w:link w:val="Heading4Char"/>
+    <w:link w:val="Ttulo4Char"/>
     <w:uiPriority w:val="9"/>
     <w:semiHidden/>
     <w:unhideWhenUsed/>
@@ -658,11 +2023,11 @@
       <w:color w:val="0F4761" w:themeColor="accent1" w:themeShade="BF"/>
     </w:rPr>
   </w:style>
-  <w:style w:type="paragraph" w:styleId="Heading5">
+  <w:style w:type="paragraph" w:styleId="Ttulo5">
     <w:name w:val="heading 5"/>
     <w:basedOn w:val="Normal"/>
     <w:next w:val="Normal"/>
-    <w:link w:val="Heading5Char"/>
+    <w:link w:val="Ttulo5Char"/>
     <w:uiPriority w:val="9"/>
     <w:semiHidden/>
     <w:unhideWhenUsed/>
@@ -679,11 +2044,11 @@
       <w:color w:val="0F4761" w:themeColor="accent1" w:themeShade="BF"/>
     </w:rPr>
   </w:style>
-  <w:style w:type="paragraph" w:styleId="Heading6">
+  <w:style w:type="paragraph" w:styleId="Ttulo6">
     <w:name w:val="heading 6"/>
     <w:basedOn w:val="Normal"/>
     <w:next w:val="Normal"/>
-    <w:link w:val="Heading6Char"/>
+    <w:link w:val="Ttulo6Char"/>
     <w:uiPriority w:val="9"/>
     <w:semiHidden/>
     <w:unhideWhenUsed/>
@@ -702,11 +2067,11 @@
       <w:color w:val="595959" w:themeColor="text1" w:themeTint="A6"/>
     </w:rPr>
   </w:style>
-  <w:style w:type="paragraph" w:styleId="Heading7">
+  <w:style w:type="paragraph" w:styleId="Ttulo7">
     <w:name w:val="heading 7"/>
     <w:basedOn w:val="Normal"/>
     <w:next w:val="Normal"/>
-    <w:link w:val="Heading7Char"/>
+    <w:link w:val="Ttulo7Char"/>
     <w:uiPriority w:val="9"/>
     <w:semiHidden/>
     <w:unhideWhenUsed/>
@@ -723,11 +2088,11 @@
       <w:color w:val="595959" w:themeColor="text1" w:themeTint="A6"/>
     </w:rPr>
   </w:style>
-  <w:style w:type="paragraph" w:styleId="Heading8">
+  <w:style w:type="paragraph" w:styleId="Ttulo8">
     <w:name w:val="heading 8"/>
     <w:basedOn w:val="Normal"/>
     <w:next w:val="Normal"/>
-    <w:link w:val="Heading8Char"/>
+    <w:link w:val="Ttulo8Char"/>
     <w:uiPriority w:val="9"/>
     <w:semiHidden/>
     <w:unhideWhenUsed/>
@@ -745,11 +2110,11 @@
       <w:color w:val="272727" w:themeColor="text1" w:themeTint="D8"/>
     </w:rPr>
   </w:style>
-  <w:style w:type="paragraph" w:styleId="Heading9">
+  <w:style w:type="paragraph" w:styleId="Ttulo9">
     <w:name w:val="heading 9"/>
     <w:basedOn w:val="Normal"/>
     <w:next w:val="Normal"/>
-    <w:link w:val="Heading9Char"/>
+    <w:link w:val="Ttulo9Char"/>
     <w:uiPriority w:val="9"/>
     <w:semiHidden/>
     <w:unhideWhenUsed/>
@@ -765,13 +2130,12 @@
       <w:color w:val="272727" w:themeColor="text1" w:themeTint="D8"/>
     </w:rPr>
   </w:style>
-  <w:style w:type="character" w:default="1" w:styleId="DefaultParagraphFont">
+  <w:style w:type="character" w:default="1" w:styleId="Fontepargpadro">
     <w:name w:val="Default Paragraph Font"/>
     <w:uiPriority w:val="1"/>
-    <w:semiHidden/>
     <w:unhideWhenUsed/>
   </w:style>
-  <w:style w:type="table" w:default="1" w:styleId="TableNormal">
+  <w:style w:type="table" w:default="1" w:styleId="Tabelanormal">
     <w:name w:val="Normal Table"/>
     <w:uiPriority w:val="99"/>
     <w:semiHidden/>
@@ -786,16 +2150,16 @@
       </w:tblCellMar>
     </w:tblPr>
   </w:style>
-  <w:style w:type="numbering" w:default="1" w:styleId="NoList">
+  <w:style w:type="numbering" w:default="1" w:styleId="Semlista">
     <w:name w:val="No List"/>
     <w:uiPriority w:val="99"/>
     <w:semiHidden/>
     <w:unhideWhenUsed/>
   </w:style>
-  <w:style w:type="character" w:customStyle="1" w:styleId="Heading1Char">
-    <w:name w:val="Heading 1 Char"/>
-    <w:basedOn w:val="DefaultParagraphFont"/>
-    <w:link w:val="Heading1"/>
+  <w:style w:type="character" w:customStyle="1" w:styleId="Ttulo1Char">
+    <w:name w:val="Título 1 Char"/>
+    <w:basedOn w:val="Fontepargpadro"/>
+    <w:link w:val="Ttulo1"/>
     <w:uiPriority w:val="9"/>
     <w:rsid w:val="00671F92"/>
     <w:rPr>
@@ -805,10 +2169,10 @@
       <w:szCs w:val="40"/>
     </w:rPr>
   </w:style>
-  <w:style w:type="character" w:customStyle="1" w:styleId="Heading2Char">
-    <w:name w:val="Heading 2 Char"/>
-    <w:basedOn w:val="DefaultParagraphFont"/>
-    <w:link w:val="Heading2"/>
+  <w:style w:type="character" w:customStyle="1" w:styleId="Ttulo2Char">
+    <w:name w:val="Título 2 Char"/>
+    <w:basedOn w:val="Fontepargpadro"/>
+    <w:link w:val="Ttulo2"/>
     <w:uiPriority w:val="9"/>
     <w:semiHidden/>
     <w:rsid w:val="00671F92"/>
@@ -819,10 +2183,10 @@
       <w:szCs w:val="32"/>
     </w:rPr>
   </w:style>
-  <w:style w:type="character" w:customStyle="1" w:styleId="Heading3Char">
-    <w:name w:val="Heading 3 Char"/>
-    <w:basedOn w:val="DefaultParagraphFont"/>
-    <w:link w:val="Heading3"/>
+  <w:style w:type="character" w:customStyle="1" w:styleId="Ttulo3Char">
+    <w:name w:val="Título 3 Char"/>
+    <w:basedOn w:val="Fontepargpadro"/>
+    <w:link w:val="Ttulo3"/>
     <w:uiPriority w:val="9"/>
     <w:semiHidden/>
     <w:rsid w:val="00671F92"/>
@@ -833,10 +2197,10 @@
       <w:szCs w:val="28"/>
     </w:rPr>
   </w:style>
-  <w:style w:type="character" w:customStyle="1" w:styleId="Heading4Char">
-    <w:name w:val="Heading 4 Char"/>
-    <w:basedOn w:val="DefaultParagraphFont"/>
-    <w:link w:val="Heading4"/>
+  <w:style w:type="character" w:customStyle="1" w:styleId="Ttulo4Char">
+    <w:name w:val="Título 4 Char"/>
+    <w:basedOn w:val="Fontepargpadro"/>
+    <w:link w:val="Ttulo4"/>
     <w:uiPriority w:val="9"/>
     <w:semiHidden/>
     <w:rsid w:val="00671F92"/>
@@ -847,10 +2211,10 @@
       <w:color w:val="0F4761" w:themeColor="accent1" w:themeShade="BF"/>
     </w:rPr>
   </w:style>
-  <w:style w:type="character" w:customStyle="1" w:styleId="Heading5Char">
-    <w:name w:val="Heading 5 Char"/>
-    <w:basedOn w:val="DefaultParagraphFont"/>
-    <w:link w:val="Heading5"/>
+  <w:style w:type="character" w:customStyle="1" w:styleId="Ttulo5Char">
+    <w:name w:val="Título 5 Char"/>
+    <w:basedOn w:val="Fontepargpadro"/>
+    <w:link w:val="Ttulo5"/>
     <w:uiPriority w:val="9"/>
     <w:semiHidden/>
     <w:rsid w:val="00671F92"/>
@@ -859,10 +2223,10 @@
       <w:color w:val="0F4761" w:themeColor="accent1" w:themeShade="BF"/>
     </w:rPr>
   </w:style>
-  <w:style w:type="character" w:customStyle="1" w:styleId="Heading6Char">
-    <w:name w:val="Heading 6 Char"/>
-    <w:basedOn w:val="DefaultParagraphFont"/>
-    <w:link w:val="Heading6"/>
+  <w:style w:type="character" w:customStyle="1" w:styleId="Ttulo6Char">
+    <w:name w:val="Título 6 Char"/>
+    <w:basedOn w:val="Fontepargpadro"/>
+    <w:link w:val="Ttulo6"/>
     <w:uiPriority w:val="9"/>
     <w:semiHidden/>
     <w:rsid w:val="00671F92"/>
@@ -873,10 +2237,10 @@
       <w:color w:val="595959" w:themeColor="text1" w:themeTint="A6"/>
     </w:rPr>
   </w:style>
-  <w:style w:type="character" w:customStyle="1" w:styleId="Heading7Char">
-    <w:name w:val="Heading 7 Char"/>
-    <w:basedOn w:val="DefaultParagraphFont"/>
-    <w:link w:val="Heading7"/>
+  <w:style w:type="character" w:customStyle="1" w:styleId="Ttulo7Char">
+    <w:name w:val="Título 7 Char"/>
+    <w:basedOn w:val="Fontepargpadro"/>
+    <w:link w:val="Ttulo7"/>
     <w:uiPriority w:val="9"/>
     <w:semiHidden/>
     <w:rsid w:val="00671F92"/>
@@ -885,10 +2249,10 @@
       <w:color w:val="595959" w:themeColor="text1" w:themeTint="A6"/>
     </w:rPr>
   </w:style>
-  <w:style w:type="character" w:customStyle="1" w:styleId="Heading8Char">
-    <w:name w:val="Heading 8 Char"/>
-    <w:basedOn w:val="DefaultParagraphFont"/>
-    <w:link w:val="Heading8"/>
+  <w:style w:type="character" w:customStyle="1" w:styleId="Ttulo8Char">
+    <w:name w:val="Título 8 Char"/>
+    <w:basedOn w:val="Fontepargpadro"/>
+    <w:link w:val="Ttulo8"/>
     <w:uiPriority w:val="9"/>
     <w:semiHidden/>
     <w:rsid w:val="00671F92"/>
@@ -899,10 +2263,10 @@
       <w:color w:val="272727" w:themeColor="text1" w:themeTint="D8"/>
     </w:rPr>
   </w:style>
-  <w:style w:type="character" w:customStyle="1" w:styleId="Heading9Char">
-    <w:name w:val="Heading 9 Char"/>
-    <w:basedOn w:val="DefaultParagraphFont"/>
-    <w:link w:val="Heading9"/>
+  <w:style w:type="character" w:customStyle="1" w:styleId="Ttulo9Char">
+    <w:name w:val="Título 9 Char"/>
+    <w:basedOn w:val="Fontepargpadro"/>
+    <w:link w:val="Ttulo9"/>
     <w:uiPriority w:val="9"/>
     <w:semiHidden/>
     <w:rsid w:val="00671F92"/>
@@ -911,11 +2275,11 @@
       <w:color w:val="272727" w:themeColor="text1" w:themeTint="D8"/>
     </w:rPr>
   </w:style>
-  <w:style w:type="paragraph" w:styleId="Title">
+  <w:style w:type="paragraph" w:styleId="Ttulo">
     <w:name w:val="Title"/>
     <w:basedOn w:val="Normal"/>
     <w:next w:val="Normal"/>
-    <w:link w:val="TitleChar"/>
+    <w:link w:val="TtuloChar"/>
     <w:uiPriority w:val="10"/>
     <w:qFormat/>
     <w:rsid w:val="00671F92"/>
@@ -931,10 +2295,10 @@
       <w:szCs w:val="56"/>
     </w:rPr>
   </w:style>
-  <w:style w:type="character" w:customStyle="1" w:styleId="TitleChar">
-    <w:name w:val="Title Char"/>
-    <w:basedOn w:val="DefaultParagraphFont"/>
-    <w:link w:val="Title"/>
+  <w:style w:type="character" w:customStyle="1" w:styleId="TtuloChar">
+    <w:name w:val="Título Char"/>
+    <w:basedOn w:val="Fontepargpadro"/>
+    <w:link w:val="Ttulo"/>
     <w:uiPriority w:val="10"/>
     <w:rsid w:val="00671F92"/>
     <w:rPr>
@@ -945,11 +2309,11 @@
       <w:szCs w:val="56"/>
     </w:rPr>
   </w:style>
-  <w:style w:type="paragraph" w:styleId="Subtitle">
+  <w:style w:type="paragraph" w:styleId="Subttulo">
     <w:name w:val="Subtitle"/>
     <w:basedOn w:val="Normal"/>
     <w:next w:val="Normal"/>
-    <w:link w:val="SubtitleChar"/>
+    <w:link w:val="SubttuloChar"/>
     <w:uiPriority w:val="11"/>
     <w:qFormat/>
     <w:rsid w:val="00671F92"/>
@@ -967,10 +2331,10 @@
       <w:szCs w:val="28"/>
     </w:rPr>
   </w:style>
-  <w:style w:type="character" w:customStyle="1" w:styleId="SubtitleChar">
-    <w:name w:val="Subtitle Char"/>
-    <w:basedOn w:val="DefaultParagraphFont"/>
-    <w:link w:val="Subtitle"/>
+  <w:style w:type="character" w:customStyle="1" w:styleId="SubttuloChar">
+    <w:name w:val="Subtítulo Char"/>
+    <w:basedOn w:val="Fontepargpadro"/>
+    <w:link w:val="Subttulo"/>
     <w:uiPriority w:val="11"/>
     <w:rsid w:val="00671F92"/>
     <w:rPr>
@@ -981,11 +2345,11 @@
       <w:szCs w:val="28"/>
     </w:rPr>
   </w:style>
-  <w:style w:type="paragraph" w:styleId="Quote">
+  <w:style w:type="paragraph" w:styleId="Citao">
     <w:name w:val="Quote"/>
     <w:basedOn w:val="Normal"/>
     <w:next w:val="Normal"/>
-    <w:link w:val="QuoteChar"/>
+    <w:link w:val="CitaoChar"/>
     <w:uiPriority w:val="29"/>
     <w:qFormat/>
     <w:rsid w:val="00671F92"/>
@@ -999,10 +2363,10 @@
       <w:color w:val="404040" w:themeColor="text1" w:themeTint="BF"/>
     </w:rPr>
   </w:style>
-  <w:style w:type="character" w:customStyle="1" w:styleId="QuoteChar">
-    <w:name w:val="Quote Char"/>
-    <w:basedOn w:val="DefaultParagraphFont"/>
-    <w:link w:val="Quote"/>
+  <w:style w:type="character" w:customStyle="1" w:styleId="CitaoChar">
+    <w:name w:val="Citação Char"/>
+    <w:basedOn w:val="Fontepargpadro"/>
+    <w:link w:val="Citao"/>
     <w:uiPriority w:val="29"/>
     <w:rsid w:val="00671F92"/>
     <w:rPr>
@@ -1011,7 +2375,7 @@
       <w:color w:val="404040" w:themeColor="text1" w:themeTint="BF"/>
     </w:rPr>
   </w:style>
-  <w:style w:type="paragraph" w:styleId="ListParagraph">
+  <w:style w:type="paragraph" w:styleId="PargrafodaLista">
     <w:name w:val="List Paragraph"/>
     <w:basedOn w:val="Normal"/>
     <w:uiPriority w:val="34"/>
@@ -1022,9 +2386,9 @@
       <w:contextualSpacing/>
     </w:pPr>
   </w:style>
-  <w:style w:type="character" w:styleId="IntenseEmphasis">
+  <w:style w:type="character" w:styleId="nfaseIntensa">
     <w:name w:val="Intense Emphasis"/>
-    <w:basedOn w:val="DefaultParagraphFont"/>
+    <w:basedOn w:val="Fontepargpadro"/>
     <w:uiPriority w:val="21"/>
     <w:qFormat/>
     <w:rsid w:val="00671F92"/>
@@ -1034,11 +2398,11 @@
       <w:color w:val="0F4761" w:themeColor="accent1" w:themeShade="BF"/>
     </w:rPr>
   </w:style>
-  <w:style w:type="paragraph" w:styleId="IntenseQuote">
+  <w:style w:type="paragraph" w:styleId="CitaoIntensa">
     <w:name w:val="Intense Quote"/>
     <w:basedOn w:val="Normal"/>
     <w:next w:val="Normal"/>
-    <w:link w:val="IntenseQuoteChar"/>
+    <w:link w:val="CitaoIntensaChar"/>
     <w:uiPriority w:val="30"/>
     <w:qFormat/>
     <w:rsid w:val="00671F92"/>
@@ -1057,10 +2421,10 @@
       <w:color w:val="0F4761" w:themeColor="accent1" w:themeShade="BF"/>
     </w:rPr>
   </w:style>
-  <w:style w:type="character" w:customStyle="1" w:styleId="IntenseQuoteChar">
-    <w:name w:val="Intense Quote Char"/>
-    <w:basedOn w:val="DefaultParagraphFont"/>
-    <w:link w:val="IntenseQuote"/>
+  <w:style w:type="character" w:customStyle="1" w:styleId="CitaoIntensaChar">
+    <w:name w:val="Citação Intensa Char"/>
+    <w:basedOn w:val="Fontepargpadro"/>
+    <w:link w:val="CitaoIntensa"/>
     <w:uiPriority w:val="30"/>
     <w:rsid w:val="00671F92"/>
     <w:rPr>
@@ -1069,9 +2433,9 @@
       <w:color w:val="0F4761" w:themeColor="accent1" w:themeShade="BF"/>
     </w:rPr>
   </w:style>
-  <w:style w:type="character" w:styleId="IntenseReference">
+  <w:style w:type="character" w:styleId="RefernciaIntensa">
     <w:name w:val="Intense Reference"/>
-    <w:basedOn w:val="DefaultParagraphFont"/>
+    <w:basedOn w:val="Fontepargpadro"/>
     <w:uiPriority w:val="32"/>
     <w:qFormat/>
     <w:rsid w:val="00671F92"/>

</xml_diff>